<commit_message>
final changes before deployment
</commit_message>
<xml_diff>
--- a/app/NewSampleFormatCV.docx
+++ b/app/NewSampleFormatCV.docx
@@ -20,7 +20,7 @@
           <w:sz w:val="44"/>
           <w:szCs w:val="44"/>
         </w:rPr>
-        <w:t>Muhammad Raza Shah</w:t>
+        <w:t>Muhammad Ovais Anis</w:t>
       </w:r>
       <w:proofErr w:type="spellStart"/>
       <w:r>
@@ -57,7 +57,7 @@
           <w:sz w:val="24"/>
           <w:szCs w:val="24"/>
         </w:rPr>
-        <w:t>Full Stack Developer</w:t>
+        <w:t>Software Developer</w:t>
       </w:r>
       <w:proofErr w:type="spellStart"/>
       <w:r>
@@ -189,7 +189,7 @@
         <w:rPr>
           <w:rFonts w:ascii="Arial" w:hAnsi="Arial" w:cs="Arial" w:eastAsia="Arial"/>
         </w:rPr>
-        <w:t>A result-driven full-stack software engineer with 5+ years of experience in the implementation of Software Development Life Cycle (SDLC) in an agile environment. Expert in writing secure, readable, and easily maintainable source code in open-source environments such as NodeJS, ReactJS, and AngularJS. A skilled communicator, and self-motivated individual with excellent troubleshooting and analytical skills whilst having exposure to working with both business and technical stakeholders. Adapts quickly to changing requirements while maintaining a level head under pressure.</w:t>
+        <w:t>A dynamic and result-driven professional working within the software development industry for over 12 years. Have extensive experience in leading development and software quality assurance teams, architecting and designing enterprise applications. A focused individual with excellent technical and architectural concepts, and interpersonal and management skills. Has exposure of working with both business and technical stakeholders to deliver high quality products and services that meet business requirements and expectations.</w:t>
       </w:r>
     </w:p>
     <w:p>
@@ -321,7 +321,7 @@
           <w:rFonts w:ascii="Arial" w:hAnsi="Arial" w:eastAsia="Arial"/>
           <w:sz w:val="22"/>
         </w:rPr>
-        <w:t>Muhammad has 5+ years of experience in full-stack web development</w:t>
+        <w:t>Muhammad has extensive experience in leading development and software quality assurance teams</w:t>
       </w:r>
       <w:r>
         <w:rPr>
@@ -335,7 +335,26 @@
           <w:rFonts w:ascii="Arial" w:hAnsi="Arial" w:eastAsia="Arial"/>
           <w:sz w:val="22"/>
         </w:rPr>
-        <w:t>with expertise in NodeJS</w:t>
+        <w:t>with a strong understanding of technical concepts and architectures.</w:t>
+      </w:r>
+      <w:r>
+        <w:rPr>
+          <w:rFonts w:ascii="Arial" w:hAnsi="Arial" w:eastAsia="Arial"/>
+        </w:rPr>
+        <w:br/>
+      </w:r>
+      <w:r>
+        <w:rPr>
+          <w:rFonts w:ascii="Arial" w:hAnsi="Arial" w:eastAsia="Arial"/>
+        </w:rPr>
+        <w:br/>
+      </w:r>
+      <w:r>
+        <w:rPr>
+          <w:rFonts w:ascii="Arial" w:hAnsi="Arial" w:eastAsia="Arial"/>
+          <w:b/>
+        </w:rPr>
+        <w:t xml:space="preserve">2. Technical Toolkit: </w:t>
       </w:r>
       <w:r>
         <w:rPr>
@@ -349,7 +368,7 @@
           <w:rFonts w:ascii="Arial" w:hAnsi="Arial" w:eastAsia="Arial"/>
           <w:sz w:val="22"/>
         </w:rPr>
-        <w:t>ReactJS</w:t>
+        <w:t>Muhammad is skilled in using languages such as C#</w:t>
       </w:r>
       <w:r>
         <w:rPr>
@@ -363,26 +382,7 @@
           <w:rFonts w:ascii="Arial" w:hAnsi="Arial" w:eastAsia="Arial"/>
           <w:sz w:val="22"/>
         </w:rPr>
-        <w:t>and AngularJS.</w:t>
-      </w:r>
-      <w:r>
-        <w:rPr>
-          <w:rFonts w:ascii="Arial" w:hAnsi="Arial" w:eastAsia="Arial"/>
-        </w:rPr>
-        <w:br/>
-      </w:r>
-      <w:r>
-        <w:rPr>
-          <w:rFonts w:ascii="Arial" w:hAnsi="Arial" w:eastAsia="Arial"/>
-        </w:rPr>
-        <w:br/>
-      </w:r>
-      <w:r>
-        <w:rPr>
-          <w:rFonts w:ascii="Arial" w:hAnsi="Arial" w:eastAsia="Arial"/>
-          <w:b/>
-        </w:rPr>
-        <w:t xml:space="preserve">2. Technical Toolkit: </w:t>
+        <w:t>C++</w:t>
       </w:r>
       <w:r>
         <w:rPr>
@@ -396,7 +396,7 @@
           <w:rFonts w:ascii="Arial" w:hAnsi="Arial" w:eastAsia="Arial"/>
           <w:sz w:val="22"/>
         </w:rPr>
-        <w:t>Muhammad is skilled in using tools such as Git</w:t>
+        <w:t>JavaScript</w:t>
       </w:r>
       <w:r>
         <w:rPr>
@@ -410,7 +410,7 @@
           <w:rFonts w:ascii="Arial" w:hAnsi="Arial" w:eastAsia="Arial"/>
           <w:sz w:val="22"/>
         </w:rPr>
-        <w:t>Gitlab</w:t>
+        <w:t>and Typescript</w:t>
       </w:r>
       <w:r>
         <w:rPr>
@@ -424,7 +424,26 @@
           <w:rFonts w:ascii="Arial" w:hAnsi="Arial" w:eastAsia="Arial"/>
           <w:sz w:val="22"/>
         </w:rPr>
-        <w:t>Docker</w:t>
+        <w:t>as well as frameworks like ASP.Net Core and ASP.Net MVC. He is also proficient in working with databases such as Oracle and MS SQL Server.</w:t>
+      </w:r>
+      <w:r>
+        <w:rPr>
+          <w:rFonts w:ascii="Arial" w:hAnsi="Arial" w:eastAsia="Arial"/>
+        </w:rPr>
+        <w:br/>
+      </w:r>
+      <w:r>
+        <w:rPr>
+          <w:rFonts w:ascii="Arial" w:hAnsi="Arial" w:eastAsia="Arial"/>
+        </w:rPr>
+        <w:br/>
+      </w:r>
+      <w:r>
+        <w:rPr>
+          <w:rFonts w:ascii="Arial" w:hAnsi="Arial" w:eastAsia="Arial"/>
+          <w:b/>
+        </w:rPr>
+        <w:t xml:space="preserve">3. Communication and Collaboration: </w:t>
       </w:r>
       <w:r>
         <w:rPr>
@@ -438,7 +457,7 @@
           <w:rFonts w:ascii="Arial" w:hAnsi="Arial" w:eastAsia="Arial"/>
           <w:sz w:val="22"/>
         </w:rPr>
-        <w:t>SonarQube</w:t>
+        <w:t>Muhammad has experience working with both business and technical stakeholders</w:t>
       </w:r>
       <w:r>
         <w:rPr>
@@ -452,7 +471,26 @@
           <w:rFonts w:ascii="Arial" w:hAnsi="Arial" w:eastAsia="Arial"/>
           <w:sz w:val="22"/>
         </w:rPr>
-        <w:t>and ESLint for version control</w:t>
+        <w:t>demonstrating excellent interpersonal and management skills.</w:t>
+      </w:r>
+      <w:r>
+        <w:rPr>
+          <w:rFonts w:ascii="Arial" w:hAnsi="Arial" w:eastAsia="Arial"/>
+        </w:rPr>
+        <w:br/>
+      </w:r>
+      <w:r>
+        <w:rPr>
+          <w:rFonts w:ascii="Arial" w:hAnsi="Arial" w:eastAsia="Arial"/>
+        </w:rPr>
+        <w:br/>
+      </w:r>
+      <w:r>
+        <w:rPr>
+          <w:rFonts w:ascii="Arial" w:hAnsi="Arial" w:eastAsia="Arial"/>
+          <w:b/>
+        </w:rPr>
+        <w:t xml:space="preserve">4. Agile Methodologies: </w:t>
       </w:r>
       <w:r>
         <w:rPr>
@@ -466,7 +504,7 @@
           <w:rFonts w:ascii="Arial" w:hAnsi="Arial" w:eastAsia="Arial"/>
           <w:sz w:val="22"/>
         </w:rPr>
-        <w:t>code quality</w:t>
+        <w:t>Muhammad has worked in Agile environments</w:t>
       </w:r>
       <w:r>
         <w:rPr>
@@ -480,26 +518,26 @@
           <w:rFonts w:ascii="Arial" w:hAnsi="Arial" w:eastAsia="Arial"/>
           <w:sz w:val="22"/>
         </w:rPr>
-        <w:t>and deployment.</w:t>
-      </w:r>
-      <w:r>
-        <w:rPr>
-          <w:rFonts w:ascii="Arial" w:hAnsi="Arial" w:eastAsia="Arial"/>
-        </w:rPr>
-        <w:br/>
-      </w:r>
-      <w:r>
-        <w:rPr>
-          <w:rFonts w:ascii="Arial" w:hAnsi="Arial" w:eastAsia="Arial"/>
-        </w:rPr>
-        <w:br/>
-      </w:r>
-      <w:r>
-        <w:rPr>
-          <w:rFonts w:ascii="Arial" w:hAnsi="Arial" w:eastAsia="Arial"/>
-          <w:b/>
-        </w:rPr>
-        <w:t xml:space="preserve">3. Web Development: </w:t>
+        <w:t>specifically with Scrum and Kanban methodologies.</w:t>
+      </w:r>
+      <w:r>
+        <w:rPr>
+          <w:rFonts w:ascii="Arial" w:hAnsi="Arial" w:eastAsia="Arial"/>
+        </w:rPr>
+        <w:br/>
+      </w:r>
+      <w:r>
+        <w:rPr>
+          <w:rFonts w:ascii="Arial" w:hAnsi="Arial" w:eastAsia="Arial"/>
+        </w:rPr>
+        <w:br/>
+      </w:r>
+      <w:r>
+        <w:rPr>
+          <w:rFonts w:ascii="Arial" w:hAnsi="Arial" w:eastAsia="Arial"/>
+          <w:b/>
+        </w:rPr>
+        <w:t xml:space="preserve">5. Cloud Experience: </w:t>
       </w:r>
       <w:r>
         <w:rPr>
@@ -513,7 +551,7 @@
           <w:rFonts w:ascii="Arial" w:hAnsi="Arial" w:eastAsia="Arial"/>
           <w:sz w:val="22"/>
         </w:rPr>
-        <w:t>Muhammad has experience in developing web applications using ReactJS</w:t>
+        <w:t>Muhammad has experience working with AWS Lambda</w:t>
       </w:r>
       <w:r>
         <w:rPr>
@@ -527,7 +565,7 @@
           <w:rFonts w:ascii="Arial" w:hAnsi="Arial" w:eastAsia="Arial"/>
           <w:sz w:val="22"/>
         </w:rPr>
-        <w:t>NodeJS</w:t>
+        <w:t>SNS</w:t>
       </w:r>
       <w:r>
         <w:rPr>
@@ -541,7 +579,7 @@
           <w:rFonts w:ascii="Arial" w:hAnsi="Arial" w:eastAsia="Arial"/>
           <w:sz w:val="22"/>
         </w:rPr>
-        <w:t>AngularJS</w:t>
+        <w:t>and SQS</w:t>
       </w:r>
       <w:r>
         <w:rPr>
@@ -555,7 +593,26 @@
           <w:rFonts w:ascii="Arial" w:hAnsi="Arial" w:eastAsia="Arial"/>
           <w:sz w:val="22"/>
         </w:rPr>
-        <w:t>jQuery</w:t>
+        <w:t>showcasing his familiarity with cloud technologies.</w:t>
+      </w:r>
+      <w:r>
+        <w:rPr>
+          <w:rFonts w:ascii="Arial" w:hAnsi="Arial" w:eastAsia="Arial"/>
+        </w:rPr>
+        <w:br/>
+      </w:r>
+      <w:r>
+        <w:rPr>
+          <w:rFonts w:ascii="Arial" w:hAnsi="Arial" w:eastAsia="Arial"/>
+        </w:rPr>
+        <w:br/>
+      </w:r>
+      <w:r>
+        <w:rPr>
+          <w:rFonts w:ascii="Arial" w:hAnsi="Arial" w:eastAsia="Arial"/>
+          <w:b/>
+        </w:rPr>
+        <w:t xml:space="preserve">6. Build Tools and Version Controlling: </w:t>
       </w:r>
       <w:r>
         <w:rPr>
@@ -569,7 +626,7 @@
           <w:rFonts w:ascii="Arial" w:hAnsi="Arial" w:eastAsia="Arial"/>
           <w:sz w:val="22"/>
         </w:rPr>
-        <w:t>AJAX</w:t>
+        <w:t>Muhammad has experience with build tools like Jenkins and version controlling systems like GIT</w:t>
       </w:r>
       <w:r>
         <w:rPr>
@@ -583,7 +640,7 @@
           <w:rFonts w:ascii="Arial" w:hAnsi="Arial" w:eastAsia="Arial"/>
           <w:sz w:val="22"/>
         </w:rPr>
-        <w:t>ASP.Net Core</w:t>
+        <w:t>TFS</w:t>
       </w:r>
       <w:r>
         <w:rPr>
@@ -597,26 +654,7 @@
           <w:rFonts w:ascii="Arial" w:hAnsi="Arial" w:eastAsia="Arial"/>
           <w:sz w:val="22"/>
         </w:rPr>
-        <w:t>and ASP.Net.</w:t>
-      </w:r>
-      <w:r>
-        <w:rPr>
-          <w:rFonts w:ascii="Arial" w:hAnsi="Arial" w:eastAsia="Arial"/>
-        </w:rPr>
-        <w:br/>
-      </w:r>
-      <w:r>
-        <w:rPr>
-          <w:rFonts w:ascii="Arial" w:hAnsi="Arial" w:eastAsia="Arial"/>
-        </w:rPr>
-        <w:br/>
-      </w:r>
-      <w:r>
-        <w:rPr>
-          <w:rFonts w:ascii="Arial" w:hAnsi="Arial" w:eastAsia="Arial"/>
-          <w:b/>
-        </w:rPr>
-        <w:t xml:space="preserve">4. Database: </w:t>
+        <w:t>VSS</w:t>
       </w:r>
       <w:r>
         <w:rPr>
@@ -630,143 +668,7 @@
           <w:rFonts w:ascii="Arial" w:hAnsi="Arial" w:eastAsia="Arial"/>
           <w:sz w:val="22"/>
         </w:rPr>
-        <w:t>Muhammad has worked with databases such as MongoDB</w:t>
-      </w:r>
-      <w:r>
-        <w:rPr>
-          <w:rFonts w:ascii="Arial" w:hAnsi="Arial" w:eastAsia="Arial"/>
-        </w:rPr>
-        <w:br/>
-        <w:t xml:space="preserve">   • </w:t>
-      </w:r>
-      <w:r>
-        <w:rPr>
-          <w:rFonts w:ascii="Arial" w:hAnsi="Arial" w:eastAsia="Arial"/>
-          <w:sz w:val="22"/>
-        </w:rPr>
-        <w:t>MSSQL</w:t>
-      </w:r>
-      <w:r>
-        <w:rPr>
-          <w:rFonts w:ascii="Arial" w:hAnsi="Arial" w:eastAsia="Arial"/>
-        </w:rPr>
-        <w:br/>
-        <w:t xml:space="preserve">   • </w:t>
-      </w:r>
-      <w:r>
-        <w:rPr>
-          <w:rFonts w:ascii="Arial" w:hAnsi="Arial" w:eastAsia="Arial"/>
-          <w:sz w:val="22"/>
-        </w:rPr>
-        <w:t>and MySQL for data storage and retrieval.</w:t>
-      </w:r>
-      <w:r>
-        <w:rPr>
-          <w:rFonts w:ascii="Arial" w:hAnsi="Arial" w:eastAsia="Arial"/>
-        </w:rPr>
-        <w:br/>
-      </w:r>
-      <w:r>
-        <w:rPr>
-          <w:rFonts w:ascii="Arial" w:hAnsi="Arial" w:eastAsia="Arial"/>
-        </w:rPr>
-        <w:br/>
-      </w:r>
-      <w:r>
-        <w:rPr>
-          <w:rFonts w:ascii="Arial" w:hAnsi="Arial" w:eastAsia="Arial"/>
-          <w:b/>
-        </w:rPr>
-        <w:t xml:space="preserve">5. Work Environments: </w:t>
-      </w:r>
-      <w:r>
-        <w:rPr>
-          <w:rFonts w:ascii="Arial" w:hAnsi="Arial" w:eastAsia="Arial"/>
-        </w:rPr>
-        <w:br/>
-        <w:t xml:space="preserve">   • </w:t>
-      </w:r>
-      <w:r>
-        <w:rPr>
-          <w:rFonts w:ascii="Arial" w:hAnsi="Arial" w:eastAsia="Arial"/>
-          <w:sz w:val="22"/>
-        </w:rPr>
-        <w:t>Muhammad is familiar with working in Agile (Scrum</w:t>
-      </w:r>
-      <w:r>
-        <w:rPr>
-          <w:rFonts w:ascii="Arial" w:hAnsi="Arial" w:eastAsia="Arial"/>
-        </w:rPr>
-        <w:br/>
-        <w:t xml:space="preserve">   • </w:t>
-      </w:r>
-      <w:r>
-        <w:rPr>
-          <w:rFonts w:ascii="Arial" w:hAnsi="Arial" w:eastAsia="Arial"/>
-          <w:sz w:val="22"/>
-        </w:rPr>
-        <w:t>Kanban) environments</w:t>
-      </w:r>
-      <w:r>
-        <w:rPr>
-          <w:rFonts w:ascii="Arial" w:hAnsi="Arial" w:eastAsia="Arial"/>
-        </w:rPr>
-        <w:br/>
-        <w:t xml:space="preserve">   • </w:t>
-      </w:r>
-      <w:r>
-        <w:rPr>
-          <w:rFonts w:ascii="Arial" w:hAnsi="Arial" w:eastAsia="Arial"/>
-          <w:sz w:val="22"/>
-        </w:rPr>
-        <w:t>ensuring efficient project management and collaboration.</w:t>
-      </w:r>
-      <w:r>
-        <w:rPr>
-          <w:rFonts w:ascii="Arial" w:hAnsi="Arial" w:eastAsia="Arial"/>
-        </w:rPr>
-        <w:br/>
-      </w:r>
-      <w:r>
-        <w:rPr>
-          <w:rFonts w:ascii="Arial" w:hAnsi="Arial" w:eastAsia="Arial"/>
-        </w:rPr>
-        <w:br/>
-      </w:r>
-      <w:r>
-        <w:rPr>
-          <w:rFonts w:ascii="Arial" w:hAnsi="Arial" w:eastAsia="Arial"/>
-          <w:b/>
-        </w:rPr>
-        <w:t xml:space="preserve">6. Problem Solving: </w:t>
-      </w:r>
-      <w:r>
-        <w:rPr>
-          <w:rFonts w:ascii="Arial" w:hAnsi="Arial" w:eastAsia="Arial"/>
-        </w:rPr>
-        <w:br/>
-        <w:t xml:space="preserve">   • </w:t>
-      </w:r>
-      <w:r>
-        <w:rPr>
-          <w:rFonts w:ascii="Arial" w:hAnsi="Arial" w:eastAsia="Arial"/>
-          <w:sz w:val="22"/>
-        </w:rPr>
-        <w:t>Muhammad has excellent troubleshooting and analytical skills</w:t>
-      </w:r>
-      <w:r>
-        <w:rPr>
-          <w:rFonts w:ascii="Arial" w:hAnsi="Arial" w:eastAsia="Arial"/>
-        </w:rPr>
-        <w:br/>
-        <w:t xml:space="preserve">   • </w:t>
-      </w:r>
-      <w:r>
-        <w:rPr>
-          <w:rFonts w:ascii="Arial" w:hAnsi="Arial" w:eastAsia="Arial"/>
-          <w:sz w:val="22"/>
-        </w:rPr>
-        <w:t>allowing him to identify and resolve issues efficiently.</w:t>
+        <w:t>and SVN.</w:t>
       </w:r>
       <w:r>
         <w:rPr>
@@ -1019,31 +921,39 @@
         <w:rPr>
           <w:rFonts w:ascii="Arial" w:hAnsi="Arial" w:eastAsia="Arial"/>
         </w:rPr>
-        <w:t>Non-Profit Fund-Raising – Web Application &amp; Backend Processes</w:t>
-      </w:r>
-    </w:p>
-    <w:p>
-      <w:r>
-        <w:rPr>
-          <w:rFonts w:ascii="Arial" w:hAnsi="Arial" w:eastAsia="Arial"/>
-        </w:rPr>
-        <w:t>Environment: ReactJS, NodeJS, MongoDB, Scrum, Zoho Sprints, GIT, Stripe</w:t>
-      </w:r>
-    </w:p>
-    <w:p>
-      <w:r>
-        <w:rPr>
-          <w:rFonts w:ascii="Arial" w:hAnsi="Arial" w:eastAsia="Arial"/>
-        </w:rPr>
-        <w:t>Outline: A web application where users can donate to different types of causes and show their support by participating in ongoing campaigns. The product included scheduled jobs running at different intervals to perform tasks related to calculations of amounts for a given cause or even to notify users when their support was requested or an action performed on their behalf.</w:t>
-      </w:r>
-    </w:p>
-    <w:p>
-      <w:r>
-        <w:rPr>
-          <w:rFonts w:ascii="Arial" w:hAnsi="Arial" w:eastAsia="Arial"/>
-        </w:rPr>
-        <w:t>Responsibilities: Developed new features, worked on the backend as well as the frontend of the application, troubleshooted and fixed bugs, built REST APIs for exposing data with the web client, built scheduled services, optimized processing time to reduce server response time, integrated payment merchant.</w:t>
+        <w:t>Financial ERP Tool – Winforms</w:t>
+      </w:r>
+    </w:p>
+    <w:p>
+      <w:r>
+        <w:rPr>
+          <w:rFonts w:ascii="Arial" w:hAnsi="Arial" w:eastAsia="Arial"/>
+        </w:rPr>
+        <w:t>Environment: Win Forms.NET 2.0, C#, Component One Controls, SQL Server 2005, Crystal Report</w:t>
+      </w:r>
+    </w:p>
+    <w:p>
+      <w:r>
+        <w:rPr>
+          <w:rFonts w:ascii="Arial" w:hAnsi="Arial" w:eastAsia="Arial"/>
+        </w:rPr>
+        <w:t>Outline: It is a Financial ERP for municipality. It comprises of modules which are General Ledger, Tax System, Utility System, Cash Receipting, Accounts Payable, Accounts Receivable, Payroll System, Animal License, Business License, Gravel System, Cemetery System, Purchase Orders, Physical Asset and Equipment Costing, Project Costing.</w:t>
+      </w:r>
+    </w:p>
+    <w:p>
+      <w:r>
+        <w:rPr>
+          <w:rFonts w:ascii="Arial" w:hAnsi="Arial" w:eastAsia="Arial"/>
+        </w:rPr>
+        <w:t>Responsibilities: - Created overall application architecture and design</w:t>
+        <w:br/>
+        <w:t>- Worked on crystal report for reporting and several modules</w:t>
+        <w:br/>
+        <w:t>- Developed Inquiry module and led the team</w:t>
+        <w:br/>
+        <w:t>- Interacted with BA regarding the requirement and developed those in a professional manner</w:t>
+        <w:br/>
+        <w:t>- Attended daily sync-up calls with the client to discuss status updates and identified new tasks</w:t>
       </w:r>
     </w:p>
     <w:p>
@@ -1066,31 +976,43 @@
         <w:rPr>
           <w:rFonts w:ascii="Arial" w:hAnsi="Arial" w:eastAsia="Arial"/>
         </w:rPr>
-        <w:t>Public Facing Charity Application – Mobile Apps and Management Web Portal</w:t>
-      </w:r>
-    </w:p>
-    <w:p>
-      <w:r>
-        <w:rPr>
-          <w:rFonts w:ascii="Arial" w:hAnsi="Arial" w:eastAsia="Arial"/>
-        </w:rPr>
-        <w:t>Environment: ReactJS, Native iOS, Native Android, .Net Core Web API, RESTful API, EF, MS SQL Server, Swagger, JWT, GIT, Zoho Sprints, Scrum</w:t>
-      </w:r>
-    </w:p>
-    <w:p>
-      <w:r>
-        <w:rPr>
-          <w:rFonts w:ascii="Arial" w:hAnsi="Arial" w:eastAsia="Arial"/>
-        </w:rPr>
-        <w:t>Outline: A public-facing mobile app where users can pay charity on a subscription model and one-time payments, consisting of a Web interface for management so the operations team can execute the received amounts accordingly and reports for finance.</w:t>
-      </w:r>
-    </w:p>
-    <w:p>
-      <w:r>
-        <w:rPr>
-          <w:rFonts w:ascii="Arial" w:hAnsi="Arial" w:eastAsia="Arial"/>
-        </w:rPr>
-        <w:t>Responsibilities: Led the development of the web portal, integrated Payment merchant for subscription and one-time payments, developed APIs to be consumed by Mobile and Web Portal, worked on Notification services for users, carried out subsequent payment handling through received webhooks.</w:t>
+        <w:t>Point for Sale – Web API for Backend and React Native</w:t>
+      </w:r>
+    </w:p>
+    <w:p>
+      <w:r>
+        <w:rPr>
+          <w:rFonts w:ascii="Arial" w:hAnsi="Arial" w:eastAsia="Arial"/>
+        </w:rPr>
+        <w:t>Environment: ASP.Net MVC Core, SQL Server, Visual Studio, VS Code, React Native, Bootstrap flex</w:t>
+      </w:r>
+    </w:p>
+    <w:p>
+      <w:r>
+        <w:rPr>
+          <w:rFonts w:ascii="Arial" w:hAnsi="Arial" w:eastAsia="Arial"/>
+        </w:rPr>
+        <w:t>Outline: A very large-scale multi-tenant configurable mobile point of sale platform which frees sales staff from the traditional desktop. It takes your point-of-sale register to your customer for better engagement and accepts orders anywhere in the store. We reinvented the POS solution from being purely a transaction capture system to a client engagement and selling tool. ASP.Net MVC core was used for backend service and React Native for frontend. SQL server was used for data persistence. The same back-end API was being consumed by its Admin portal.</w:t>
+      </w:r>
+    </w:p>
+    <w:p>
+      <w:r>
+        <w:rPr>
+          <w:rFonts w:ascii="Arial" w:hAnsi="Arial" w:eastAsia="Arial"/>
+        </w:rPr>
+        <w:t>Responsibilities: - Understood the business requirements</w:t>
+        <w:br/>
+        <w:t>- Created overall application architecture and design</w:t>
+        <w:br/>
+        <w:t>- Developed new functionalities, added new features in existing functionalities</w:t>
+        <w:br/>
+        <w:t>- Fixed issues in previously developed features and functionalities</w:t>
+        <w:br/>
+        <w:t>- Implemented end-to-end functionality from WEB API to React Native UI</w:t>
+        <w:br/>
+        <w:t>- Reviewed and kept track of the work produced by peer developers</w:t>
+        <w:br/>
+        <w:t>- Attended daily sync-up calls with the client to discuss status updates and identify new tasks</w:t>
       </w:r>
     </w:p>
     <w:p>
@@ -1113,31 +1035,41 @@
         <w:rPr>
           <w:rFonts w:ascii="Arial" w:hAnsi="Arial" w:eastAsia="Arial"/>
         </w:rPr>
-        <w:t>NGO’s Volunteers collaboration &amp; donation recording Application – Web &amp; Mobile Based App</w:t>
-      </w:r>
-    </w:p>
-    <w:p>
-      <w:r>
-        <w:rPr>
-          <w:rFonts w:ascii="Arial" w:hAnsi="Arial" w:eastAsia="Arial"/>
-        </w:rPr>
-        <w:t>Environment: ReactJS, .Net Core Web API, EF, MS SQL Server, Swagger, JWT, GIT, Zoho Sprints, Scrum, Native iOS, Native Android</w:t>
-      </w:r>
-    </w:p>
-    <w:p>
-      <w:r>
-        <w:rPr>
-          <w:rFonts w:ascii="Arial" w:hAnsi="Arial" w:eastAsia="Arial"/>
-        </w:rPr>
-        <w:t>Outline: A large-scale mobile app platform that provides geographically spread-out volunteers access to record donations received from their specific donors for specific causes. The mobile app consisted of functionalities like a recording of donations, providing digital receipts, and an overview of campaign activity and achieved targets. The web portal was used by the operations team, finance, and top-level managers to view their volunteers’ records and modify recordings or add any missed-out donations.</w:t>
-      </w:r>
-    </w:p>
-    <w:p>
-      <w:r>
-        <w:rPr>
-          <w:rFonts w:ascii="Arial" w:hAnsi="Arial" w:eastAsia="Arial"/>
-        </w:rPr>
-        <w:t>Responsibilities: Developed APs and API documentation, used React.js for the frontend development, wrote Mock APIs for the frontend team and QA team to start early and finish times in the sprint, assisted the QA team in understanding achieved sprint goals, worked on the development of a web portal.</w:t>
+        <w:t>Admin Portal for PoC – Web Application</w:t>
+      </w:r>
+    </w:p>
+    <w:p>
+      <w:r>
+        <w:rPr>
+          <w:rFonts w:ascii="Arial" w:hAnsi="Arial" w:eastAsia="Arial"/>
+        </w:rPr>
+        <w:t>Environment: ASP.Net MVC Core, React.js, Redux, Typescript, Bootstrap, RESTful API, MS SQL Server, GIT, Trello, Kanban, Visual Studio, VS Code</w:t>
+      </w:r>
+    </w:p>
+    <w:p>
+      <w:r>
+        <w:rPr>
+          <w:rFonts w:ascii="Arial" w:hAnsi="Arial" w:eastAsia="Arial"/>
+        </w:rPr>
+        <w:t>Outline: An admin portal for point of sale. Web API for Admin portal was created using ASP.Net MVC Core and that API was consumed by the front end created by using React JS using Redux.</w:t>
+      </w:r>
+    </w:p>
+    <w:p>
+      <w:r>
+        <w:rPr>
+          <w:rFonts w:ascii="Arial" w:hAnsi="Arial" w:eastAsia="Arial"/>
+        </w:rPr>
+        <w:t>Responsibilities: - Led the team and provided technical assistance to peer developers</w:t>
+        <w:br/>
+        <w:t>- Worked on the development of APIs and UI</w:t>
+        <w:br/>
+        <w:t>- Analyzed and refined requirements of a sprint backlog and project backlog items</w:t>
+        <w:br/>
+        <w:t>- Designed and implemented a dashboard that gives the overall status of licenses for each tenant</w:t>
+        <w:br/>
+        <w:t>- Delivered quality output by following engineering principles</w:t>
+        <w:br/>
+        <w:t>- Reviewed merge/pull requests and conducted design reviews</w:t>
       </w:r>
     </w:p>
     <w:p>
@@ -1160,31 +1092,39 @@
         <w:rPr>
           <w:rFonts w:ascii="Arial" w:hAnsi="Arial" w:eastAsia="Arial"/>
         </w:rPr>
-        <w:t>Non-profit fund-raising app’s Report Portal – Web Application &amp; Backend APIs</w:t>
-      </w:r>
-    </w:p>
-    <w:p>
-      <w:r>
-        <w:rPr>
-          <w:rFonts w:ascii="Arial" w:hAnsi="Arial" w:eastAsia="Arial"/>
-        </w:rPr>
-        <w:t>Environment: NodeJS, MongoDB, Angular, Scrum, Zoho Sprints, GIT</w:t>
-      </w:r>
-    </w:p>
-    <w:p>
-      <w:r>
-        <w:rPr>
-          <w:rFonts w:ascii="Arial" w:hAnsi="Arial" w:eastAsia="Arial"/>
-        </w:rPr>
-        <w:t>Outline: A reporting portal for the fund-raising website to be used by operations and finance to fetch reports on a daily basis consisting of different timelines and different types of causes.</w:t>
-      </w:r>
-    </w:p>
-    <w:p>
-      <w:r>
-        <w:rPr>
-          <w:rFonts w:ascii="Arial" w:hAnsi="Arial" w:eastAsia="Arial"/>
-        </w:rPr>
-        <w:t>Responsibilities: Communicated with the client and understood the business requirements, developed new functionalities using Node.js, added new features to existing functionalities, troubleshooted bugs and provided fixes without affecting existing functionality, worked as a part of an international team and had frequent meetings with offshore business stakeholders, modified existing configurable controls and provided new configurable settings where applicable.</w:t>
+        <w:t>Lease Management System Payment Module</w:t>
+      </w:r>
+    </w:p>
+    <w:p>
+      <w:r>
+        <w:rPr>
+          <w:rFonts w:ascii="Arial" w:hAnsi="Arial" w:eastAsia="Arial"/>
+        </w:rPr>
+        <w:t>Environment: AWS Lambda using C#, Entity Framework, SQL Server, SNS and SQS</w:t>
+      </w:r>
+    </w:p>
+    <w:p>
+      <w:r>
+        <w:rPr>
+          <w:rFonts w:ascii="Arial" w:hAnsi="Arial" w:eastAsia="Arial"/>
+        </w:rPr>
+        <w:t>Outline: Established communication channels between microservices through AWS SQS and SNS.</w:t>
+      </w:r>
+    </w:p>
+    <w:p>
+      <w:r>
+        <w:rPr>
+          <w:rFonts w:ascii="Arial" w:hAnsi="Arial" w:eastAsia="Arial"/>
+        </w:rPr>
+        <w:t>Responsibilities: - Communicated with the client and gathered requirements</w:t>
+        <w:br/>
+        <w:t>- Worked on the AWS Lambda that is subscribed to SNS topic and on success call another SNS topic</w:t>
+        <w:br/>
+        <w:t>- Led the team and provided technical assistance to peer developers</w:t>
+        <w:br/>
+        <w:t>- Analyzed and refined requirements of a sprint backlog and project backlog items</w:t>
+        <w:br/>
+        <w:t>- Delivered quality output by following engineering principles</w:t>
       </w:r>
     </w:p>
     <w:p>
@@ -1207,31 +1147,204 @@
         <w:rPr>
           <w:rFonts w:ascii="Arial" w:hAnsi="Arial" w:eastAsia="Arial"/>
         </w:rPr>
-        <w:t>Online School Homework / Tuition Help – SPA Web Application</w:t>
-      </w:r>
-    </w:p>
-    <w:p>
-      <w:r>
-        <w:rPr>
-          <w:rFonts w:ascii="Arial" w:hAnsi="Arial" w:eastAsia="Arial"/>
-        </w:rPr>
-        <w:t>Environment: AngularJS, ASP.Net Web API, MS SQL Server, OAuth, Single Sign-on</w:t>
-      </w:r>
-    </w:p>
-    <w:p>
-      <w:r>
-        <w:rPr>
-          <w:rFonts w:ascii="Arial" w:hAnsi="Arial" w:eastAsia="Arial"/>
-        </w:rPr>
-        <w:t>Outline: An online public-facing homework help portal where students from different grades could sign up using external logins such as Google and Facebook. Students can select their grade and subject and can raise a question regarding their problem with the ability to upload an attachment. Pre-vetted tutors satisfying the grade criteria then receive an email with the new question along with a direct link to it so they can provide an answer and the student is notified via email once the question has been answered.</w:t>
-      </w:r>
-    </w:p>
-    <w:p>
-      <w:r>
-        <w:rPr>
-          <w:rFonts w:ascii="Arial" w:hAnsi="Arial" w:eastAsia="Arial"/>
-        </w:rPr>
-        <w:t>Responsibilities: Worked on the development of backend APIs, developed the frontend of the web portal, added and modified features and fixed bugs, integrated the payment merchant.</w:t>
+        <w:t>Requirement Gathering Tool – Winforms</w:t>
+      </w:r>
+    </w:p>
+    <w:p>
+      <w:r>
+        <w:rPr>
+          <w:rFonts w:ascii="Arial" w:hAnsi="Arial" w:eastAsia="Arial"/>
+        </w:rPr>
+        <w:t>Environment: Win Forms.NET 2.0/3.5, C#, DevComponents Controls, SharePoint, TFS Integration</w:t>
+      </w:r>
+    </w:p>
+    <w:p>
+      <w:r>
+        <w:rPr>
+          <w:rFonts w:ascii="Arial" w:hAnsi="Arial" w:eastAsia="Arial"/>
+        </w:rPr>
+        <w:t>Outline: It is a Winforms-based .NET application. developed in C # using .Net Framework 3.5. It is a file system-based product but has integration with multiple server-based solutions. Like Share point Server, Team Foundation Server, and others.</w:t>
+      </w:r>
+    </w:p>
+    <w:p>
+      <w:r>
+        <w:rPr>
+          <w:rFonts w:ascii="Arial" w:hAnsi="Arial" w:eastAsia="Arial"/>
+        </w:rPr>
+        <w:t>Responsibilities: - Implemented Workflow of Team Foundation Server in product</w:t>
+        <w:br/>
+        <w:t>- Implemented Source Control API work of Team Foundation Server in product</w:t>
+        <w:br/>
+        <w:t>- Implemented change requests and fixed bugs</w:t>
+        <w:br/>
+        <w:t>- Planned and executed training plans for junior developers and mentored newly hired software engineers</w:t>
+        <w:br/>
+        <w:t>- Worked on dynamic form control creation that is done by reading XML file that is created by BAs</w:t>
+      </w:r>
+    </w:p>
+    <w:p>
+      <w:r>
+        <w:rPr>
+          <w:rFonts w:ascii="Arial" w:hAnsi="Arial" w:eastAsia="Arial"/>
+        </w:rPr>
+        <w:br/>
+      </w:r>
+    </w:p>
+    <w:p>
+      <w:r>
+        <w:rPr>
+          <w:rFonts w:ascii="Arial" w:hAnsi="Arial" w:eastAsia="Arial"/>
+          <w:b/>
+        </w:rPr>
+        <w:t xml:space="preserve">Project: </w:t>
+      </w:r>
+      <w:r>
+        <w:rPr>
+          <w:rFonts w:ascii="Arial" w:hAnsi="Arial" w:eastAsia="Arial"/>
+        </w:rPr>
+        <w:t>Competence Scheduling System – Web Application</w:t>
+      </w:r>
+    </w:p>
+    <w:p>
+      <w:r>
+        <w:rPr>
+          <w:rFonts w:ascii="Arial" w:hAnsi="Arial" w:eastAsia="Arial"/>
+        </w:rPr>
+        <w:t>Environment: ASP.Net MVC, Oracle, Angular, IIS, Visual Studio, VS Code, Azure DevOps</w:t>
+      </w:r>
+    </w:p>
+    <w:p>
+      <w:r>
+        <w:rPr>
+          <w:rFonts w:ascii="Arial" w:hAnsi="Arial" w:eastAsia="Arial"/>
+        </w:rPr>
+        <w:t>Outline: Built an employee schedule based on competence, skills, and availability to match the demands of a project. It tracks credentials and qualifications so users always have the right people for the required tasks. Followed Kanban for development methodology and for this used Azure DevOps.</w:t>
+      </w:r>
+    </w:p>
+    <w:p>
+      <w:r>
+        <w:rPr>
+          <w:rFonts w:ascii="Arial" w:hAnsi="Arial" w:eastAsia="Arial"/>
+        </w:rPr>
+        <w:t>Responsibilities: - Participated in software and product development lifecycle including analysis, design, testing, and implementation of software solutions</w:t>
+        <w:br/>
+        <w:t>- Built REST APIs using ASP.Net MVC for the front-end</w:t>
+        <w:br/>
+        <w:t>- Worked on report module using CloseXML library to generate a report in excel</w:t>
+        <w:br/>
+        <w:t>- Built boilerplate in Angular using Angular Reactive form for the setting screen of the system that is used by other developers as well thus resulting in less development time</w:t>
+        <w:br/>
+        <w:t>- Provided running Mockup’s for better understanding of features to all stakeholders</w:t>
+      </w:r>
+    </w:p>
+    <w:p>
+      <w:r>
+        <w:rPr>
+          <w:rFonts w:ascii="Arial" w:hAnsi="Arial" w:eastAsia="Arial"/>
+        </w:rPr>
+        <w:br/>
+      </w:r>
+    </w:p>
+    <w:p>
+      <w:r>
+        <w:rPr>
+          <w:rFonts w:ascii="Arial" w:hAnsi="Arial" w:eastAsia="Arial"/>
+          <w:b/>
+        </w:rPr>
+        <w:t xml:space="preserve">Project: </w:t>
+      </w:r>
+      <w:r>
+        <w:rPr>
+          <w:rFonts w:ascii="Arial" w:hAnsi="Arial" w:eastAsia="Arial"/>
+        </w:rPr>
+        <w:t>E-commerce Solution for Fashion Industry – Web Portal &amp; Backend Processes</w:t>
+      </w:r>
+    </w:p>
+    <w:p>
+      <w:r>
+        <w:rPr>
+          <w:rFonts w:ascii="Arial" w:hAnsi="Arial" w:eastAsia="Arial"/>
+        </w:rPr>
+        <w:t>Environment: ASP.Net MVC, ASP.Net WebAPI for web service, ReactJS, Redux, Bootstrap, Handlebar.js, jQuery, Oracle 9i</w:t>
+      </w:r>
+    </w:p>
+    <w:p>
+      <w:r>
+        <w:rPr>
+          <w:rFonts w:ascii="Arial" w:hAnsi="Arial" w:eastAsia="Arial"/>
+        </w:rPr>
+        <w:t>Outline: An e-commerce solution that provides real-time data to the online ordering process for customers and agents, making it easier to order and provide a value-added service while reducing trading costs. It is a flexible and cost-effective way of extending the wholesale sales channel.</w:t>
+      </w:r>
+    </w:p>
+    <w:p>
+      <w:r>
+        <w:rPr>
+          <w:rFonts w:ascii="Arial" w:hAnsi="Arial" w:eastAsia="Arial"/>
+        </w:rPr>
+        <w:t>Responsibilities: - Handled their backend APIs and workflows</w:t>
+        <w:br/>
+        <w:t>- Worked with a large team here and architected new features and helped the team to deliver quality deliverables</w:t>
+        <w:br/>
+        <w:t>- Implemented lazy rendering so that users can perform order processing easily</w:t>
+        <w:br/>
+        <w:t>- Created a setting page for products using React.js and Redux for a better UI experience</w:t>
+        <w:br/>
+        <w:t>- Handled and organized product setting page so that admin can control which products need to be displayed where for better visibility</w:t>
+      </w:r>
+    </w:p>
+    <w:p>
+      <w:r>
+        <w:rPr>
+          <w:rFonts w:ascii="Arial" w:hAnsi="Arial" w:eastAsia="Arial"/>
+        </w:rPr>
+        <w:br/>
+      </w:r>
+    </w:p>
+    <w:p>
+      <w:r>
+        <w:rPr>
+          <w:rFonts w:ascii="Arial" w:hAnsi="Arial" w:eastAsia="Arial"/>
+          <w:b/>
+        </w:rPr>
+        <w:t xml:space="preserve">Project: </w:t>
+      </w:r>
+      <w:r>
+        <w:rPr>
+          <w:rFonts w:ascii="Arial" w:hAnsi="Arial" w:eastAsia="Arial"/>
+        </w:rPr>
+        <w:t>Social Networking Website for Medical Condition Personnel</w:t>
+      </w:r>
+    </w:p>
+    <w:p>
+      <w:r>
+        <w:rPr>
+          <w:rFonts w:ascii="Arial" w:hAnsi="Arial" w:eastAsia="Arial"/>
+        </w:rPr>
+        <w:t>Environment: Angular 13, GitHub, GraphQL, NodeJS Web API, VS Code</w:t>
+      </w:r>
+    </w:p>
+    <w:p>
+      <w:r>
+        <w:rPr>
+          <w:rFonts w:ascii="Arial" w:hAnsi="Arial" w:eastAsia="Arial"/>
+        </w:rPr>
+        <w:t>Outline: It is a health network that connects patients and caregivers in a safe permission-based manner. Its front end is developed using Angular 13 with server-side rendering support.</w:t>
+      </w:r>
+    </w:p>
+    <w:p>
+      <w:r>
+        <w:rPr>
+          <w:rFonts w:ascii="Arial" w:hAnsi="Arial" w:eastAsia="Arial"/>
+        </w:rPr>
+        <w:t>Responsibilities: - Worked in the capacity of an architect</w:t>
+        <w:br/>
+        <w:t>- Conducted R&amp;D for new implementation and guided team for any technical debt</w:t>
+        <w:br/>
+        <w:t>- Led the team and provided technical assistance to peer developers</w:t>
+        <w:br/>
+        <w:t>- Suggested best practice and ensured that is implemented</w:t>
+        <w:br/>
+        <w:t>- Suggested and guided the team in Angular upgradation activity from version 9 to 13</w:t>
       </w:r>
     </w:p>
     <w:p>

</xml_diff>